<commit_message>
começo da formatação de documentos
</commit_message>
<xml_diff>
--- a/GsdAutomatico/pdf/MODELO_NPD.docx
+++ b/GsdAutomatico/pdf/MODELO_NPD.docx
@@ -209,17 +209,27 @@
           <w:b/>
           <w:bCs/>
         </w:rPr>
-        <w:t>{N PATD}</w:t>
-      </w:r>
+        <w:t xml:space="preserve">{N </w:t>
+      </w:r>
+      <w:proofErr w:type="gramStart"/>
       <w:r>
         <w:rPr>
           <w:rFonts w:cs="Times New Roman"/>
           <w:b/>
           <w:bCs/>
+        </w:rPr>
+        <w:t>PATD}</w:t>
+      </w:r>
+      <w:r>
+        <w:rPr>
+          <w:rFonts w:cs="Times New Roman"/>
+          <w:b/>
+          <w:bCs/>
           <w:color w:val="FF0000"/>
         </w:rPr>
         <w:t>/</w:t>
       </w:r>
+      <w:proofErr w:type="gramEnd"/>
       <w:r>
         <w:rPr>
           <w:rFonts w:cs="Times New Roman"/>
@@ -954,7 +964,19 @@
         <w:rPr>
           <w:rFonts w:cs="Times New Roman"/>
         </w:rPr>
-        <w:t>natureza_transgreção</w:t>
+        <w:t>natureza_transgre</w:t>
+      </w:r>
+      <w:r>
+        <w:rPr>
+          <w:rFonts w:cs="Times New Roman"/>
+        </w:rPr>
+        <w:t>ssa</w:t>
+      </w:r>
+      <w:r>
+        <w:rPr>
+          <w:rFonts w:cs="Times New Roman"/>
+        </w:rPr>
+        <w:t>o</w:t>
       </w:r>
       <w:proofErr w:type="spellEnd"/>
       <w:r>
@@ -1052,14 +1074,30 @@
           <w:rFonts w:cs="Times New Roman"/>
           <w:bCs/>
         </w:rPr>
-        <w:t>{dia}</w:t>
-      </w:r>
-      <w:r>
-        <w:rPr>
-          <w:rFonts w:cs="Times New Roman"/>
-          <w:bCs/>
-        </w:rPr>
-        <w:t xml:space="preserve">   de </w:t>
+        <w:t>{</w:t>
+      </w:r>
+      <w:proofErr w:type="gramStart"/>
+      <w:r>
+        <w:rPr>
+          <w:rFonts w:cs="Times New Roman"/>
+          <w:bCs/>
+        </w:rPr>
+        <w:t>dia}</w:t>
+      </w:r>
+      <w:r>
+        <w:rPr>
+          <w:rFonts w:cs="Times New Roman"/>
+          <w:bCs/>
+        </w:rPr>
+        <w:t xml:space="preserve">   </w:t>
+      </w:r>
+      <w:proofErr w:type="gramEnd"/>
+      <w:r>
+        <w:rPr>
+          <w:rFonts w:cs="Times New Roman"/>
+          <w:bCs/>
+        </w:rPr>
+        <w:t xml:space="preserve">de </w:t>
       </w:r>
       <w:r>
         <w:rPr>
@@ -1461,14 +1499,30 @@
           <w:rFonts w:cs="Times New Roman"/>
           <w:bCs/>
         </w:rPr>
-        <w:t>{dia}</w:t>
-      </w:r>
-      <w:r>
-        <w:rPr>
-          <w:rFonts w:cs="Times New Roman"/>
-          <w:bCs/>
-        </w:rPr>
-        <w:t xml:space="preserve">  de </w:t>
+        <w:t>{</w:t>
+      </w:r>
+      <w:proofErr w:type="gramStart"/>
+      <w:r>
+        <w:rPr>
+          <w:rFonts w:cs="Times New Roman"/>
+          <w:bCs/>
+        </w:rPr>
+        <w:t>dia}</w:t>
+      </w:r>
+      <w:r>
+        <w:rPr>
+          <w:rFonts w:cs="Times New Roman"/>
+          <w:bCs/>
+        </w:rPr>
+        <w:t xml:space="preserve">  de</w:t>
+      </w:r>
+      <w:proofErr w:type="gramEnd"/>
+      <w:r>
+        <w:rPr>
+          <w:rFonts w:cs="Times New Roman"/>
+          <w:bCs/>
+        </w:rPr>
+        <w:t xml:space="preserve"> </w:t>
       </w:r>
       <w:r>
         <w:rPr>
@@ -1619,24 +1673,42 @@
           <w:rFonts w:cs="Times New Roman"/>
           <w:bCs/>
         </w:rPr>
-        <w:t>{Militar Arrolado}</w:t>
-      </w:r>
-      <w:r>
-        <w:rPr>
-          <w:rFonts w:cs="Times New Roman"/>
-          <w:bCs/>
-          <w:color w:val="FF0000"/>
-        </w:rPr>
-        <w:t xml:space="preserve"> </w:t>
-      </w:r>
-      <w:r>
-        <w:rPr>
-          <w:rFonts w:cs="Times New Roman"/>
-          <w:color w:val="FF0000"/>
-          <w:sz w:val="20"/>
-          <w:szCs w:val="16"/>
-        </w:rPr>
-        <w:t xml:space="preserve">      </w:t>
+        <w:t xml:space="preserve">{Militar </w:t>
+      </w:r>
+      <w:proofErr w:type="gramStart"/>
+      <w:r>
+        <w:rPr>
+          <w:rFonts w:cs="Times New Roman"/>
+          <w:bCs/>
+        </w:rPr>
+        <w:t>Arrolado}</w:t>
+      </w:r>
+      <w:r>
+        <w:rPr>
+          <w:rFonts w:cs="Times New Roman"/>
+          <w:bCs/>
+          <w:color w:val="FF0000"/>
+        </w:rPr>
+        <w:t xml:space="preserve"> </w:t>
+      </w:r>
+      <w:r>
+        <w:rPr>
+          <w:rFonts w:cs="Times New Roman"/>
+          <w:color w:val="FF0000"/>
+          <w:sz w:val="20"/>
+          <w:szCs w:val="16"/>
+        </w:rPr>
+        <w:t xml:space="preserve">  </w:t>
+      </w:r>
+      <w:proofErr w:type="gramEnd"/>
+      <w:r>
+        <w:rPr>
+          <w:rFonts w:cs="Times New Roman"/>
+          <w:color w:val="FF0000"/>
+          <w:sz w:val="20"/>
+          <w:szCs w:val="16"/>
+        </w:rPr>
+        <w:t xml:space="preserve">    </w:t>
       </w:r>
       <w:r>
         <w:rPr>
@@ -2190,14 +2262,30 @@
           <w:sz w:val="20"/>
           <w:szCs w:val="16"/>
         </w:rPr>
-        <w:t xml:space="preserve">                                                                                 </w:t>
-      </w:r>
-      <w:r>
-        <w:rPr>
-          <w:sz w:val="20"/>
-          <w:szCs w:val="16"/>
-        </w:rPr>
-        <w:t>{Testemunha 2}</w:t>
+        <w:t xml:space="preserve">                                                                              </w:t>
+      </w:r>
+      <w:proofErr w:type="gramStart"/>
+      <w:r>
+        <w:rPr>
+          <w:sz w:val="20"/>
+          <w:szCs w:val="16"/>
+        </w:rPr>
+        <w:t xml:space="preserve">   </w:t>
+      </w:r>
+      <w:r>
+        <w:rPr>
+          <w:sz w:val="20"/>
+          <w:szCs w:val="16"/>
+        </w:rPr>
+        <w:t>{</w:t>
+      </w:r>
+      <w:proofErr w:type="gramEnd"/>
+      <w:r>
+        <w:rPr>
+          <w:sz w:val="20"/>
+          <w:szCs w:val="16"/>
+        </w:rPr>
+        <w:t>Testemunha 2}</w:t>
       </w:r>
       <w:r>
         <w:rPr>
@@ -2556,7 +2644,16 @@
         <w:b/>
         <w:bCs/>
       </w:rPr>
-      <w:t>{N PATD}</w:t>
+      <w:t xml:space="preserve">{N </w:t>
+    </w:r>
+    <w:proofErr w:type="gramStart"/>
+    <w:r>
+      <w:rPr>
+        <w:rFonts w:cs="Times New Roman"/>
+        <w:b/>
+        <w:bCs/>
+      </w:rPr>
+      <w:t>PATD}</w:t>
     </w:r>
     <w:r>
       <w:rPr>
@@ -2567,6 +2664,7 @@
       </w:rPr>
       <w:t>/</w:t>
     </w:r>
+    <w:proofErr w:type="gramEnd"/>
     <w:r>
       <w:rPr>
         <w:rFonts w:cs="Times New Roman"/>

</xml_diff>

<commit_message>
natureza da transgressão e comportamento
</commit_message>
<xml_diff>
--- a/GsdAutomatico/pdf/MODELO_NPD.docx
+++ b/GsdAutomatico/pdf/MODELO_NPD.docx
@@ -28,7 +28,25 @@
           <w:b/>
           <w:bCs/>
         </w:rPr>
-        <w:t>{Brasao da Republica}</w:t>
+        <w:t>{</w:t>
+      </w:r>
+      <w:proofErr w:type="spellStart"/>
+      <w:r>
+        <w:rPr>
+          <w:rFonts w:ascii="Times New Roman" w:hAnsi="Times New Roman" w:cs="Times New Roman"/>
+          <w:b/>
+          <w:bCs/>
+        </w:rPr>
+        <w:t>Brasao</w:t>
+      </w:r>
+      <w:proofErr w:type="spellEnd"/>
+      <w:r>
+        <w:rPr>
+          <w:rFonts w:ascii="Times New Roman" w:hAnsi="Times New Roman" w:cs="Times New Roman"/>
+          <w:b/>
+          <w:bCs/>
+        </w:rPr>
+        <w:t xml:space="preserve"> da Republica}</w:t>
       </w:r>
     </w:p>
     <w:p>
@@ -255,7 +273,27 @@
           <w:bCs/>
           <w:color w:val="FF0000"/>
         </w:rPr>
-        <w:t>{DataPatd}</w:t>
+        <w:t>{</w:t>
+      </w:r>
+      <w:proofErr w:type="spellStart"/>
+      <w:r>
+        <w:rPr>
+          <w:rFonts w:cs="Times New Roman"/>
+          <w:b/>
+          <w:bCs/>
+          <w:color w:val="FF0000"/>
+        </w:rPr>
+        <w:t>DataPatd</w:t>
+      </w:r>
+      <w:proofErr w:type="spellEnd"/>
+      <w:r>
+        <w:rPr>
+          <w:rFonts w:cs="Times New Roman"/>
+          <w:b/>
+          <w:bCs/>
+          <w:color w:val="FF0000"/>
+        </w:rPr>
+        <w:t>}</w:t>
       </w:r>
     </w:p>
     <w:p>
@@ -509,7 +547,23 @@
           <w:rFonts w:cs="Times New Roman"/>
           <w:bCs/>
         </w:rPr>
-        <w:t xml:space="preserve">{punicao} </w:t>
+        <w:t>{</w:t>
+      </w:r>
+      <w:proofErr w:type="spellStart"/>
+      <w:r>
+        <w:rPr>
+          <w:rFonts w:cs="Times New Roman"/>
+          <w:bCs/>
+        </w:rPr>
+        <w:t>punicao</w:t>
+      </w:r>
+      <w:proofErr w:type="spellEnd"/>
+      <w:r>
+        <w:rPr>
+          <w:rFonts w:cs="Times New Roman"/>
+          <w:bCs/>
+        </w:rPr>
+        <w:t xml:space="preserve">} </w:t>
       </w:r>
       <w:r>
         <w:rPr>
@@ -557,7 +611,21 @@
         <w:rPr>
           <w:rFonts w:cs="Times New Roman"/>
         </w:rPr>
-        <w:t>{Ocorrencia reescrita}</w:t>
+        <w:t>{</w:t>
+      </w:r>
+      <w:proofErr w:type="spellStart"/>
+      <w:r>
+        <w:rPr>
+          <w:rFonts w:cs="Times New Roman"/>
+        </w:rPr>
+        <w:t>Ocorrencia</w:t>
+      </w:r>
+      <w:proofErr w:type="spellEnd"/>
+      <w:r>
+        <w:rPr>
+          <w:rFonts w:cs="Times New Roman"/>
+        </w:rPr>
+        <w:t xml:space="preserve"> reescrita}</w:t>
       </w:r>
       <w:r>
         <w:rPr>
@@ -610,7 +678,23 @@
           <w:rFonts w:cs="Times New Roman"/>
           <w:color w:val="FF0000"/>
         </w:rPr>
-        <w:t>{data da Ocorrencia}</w:t>
+        <w:t xml:space="preserve">{data da </w:t>
+      </w:r>
+      <w:proofErr w:type="spellStart"/>
+      <w:r>
+        <w:rPr>
+          <w:rFonts w:cs="Times New Roman"/>
+          <w:color w:val="FF0000"/>
+        </w:rPr>
+        <w:t>Ocorrencia</w:t>
+      </w:r>
+      <w:proofErr w:type="spellEnd"/>
+      <w:r>
+        <w:rPr>
+          <w:rFonts w:cs="Times New Roman"/>
+          <w:color w:val="FF0000"/>
+        </w:rPr>
+        <w:t>}</w:t>
       </w:r>
       <w:r>
         <w:rPr>
@@ -873,7 +957,14 @@
         <w:rPr>
           <w:rFonts w:cs="Times New Roman"/>
         </w:rPr>
-        <w:t>{natureza_transgre</w:t>
+        <w:t>{</w:t>
+      </w:r>
+      <w:proofErr w:type="spellStart"/>
+      <w:r>
+        <w:rPr>
+          <w:rFonts w:cs="Times New Roman"/>
+        </w:rPr>
+        <w:t>natureza_transgre</w:t>
       </w:r>
       <w:r>
         <w:rPr>
@@ -885,7 +976,14 @@
         <w:rPr>
           <w:rFonts w:cs="Times New Roman"/>
         </w:rPr>
-        <w:t>o}</w:t>
+        <w:t>o</w:t>
+      </w:r>
+      <w:proofErr w:type="spellEnd"/>
+      <w:r>
+        <w:rPr>
+          <w:rFonts w:cs="Times New Roman"/>
+        </w:rPr>
+        <w:t>}</w:t>
       </w:r>
       <w:r>
         <w:rPr>
@@ -894,39 +992,7 @@
         <w:t xml:space="preserve">, </w:t>
       </w:r>
       <w:r>
-        <w:rPr>
-          <w:rFonts w:cs="Times New Roman"/>
-          <w:color w:val="FF0000"/>
-        </w:rPr>
-        <w:t>permanece</w:t>
-      </w:r>
-      <w:r>
-        <w:rPr>
-          <w:rFonts w:cs="Times New Roman"/>
-          <w:color w:val="FF0000"/>
-        </w:rPr>
-        <w:t xml:space="preserve"> no “</w:t>
-      </w:r>
-      <w:r>
-        <w:rPr>
-          <w:rFonts w:cs="Times New Roman"/>
-          <w:color w:val="FF0000"/>
-        </w:rPr>
-        <w:t>Bom</w:t>
-      </w:r>
-      <w:r>
-        <w:rPr>
-          <w:rFonts w:cs="Times New Roman"/>
-          <w:color w:val="FF0000"/>
-        </w:rPr>
-        <w:t xml:space="preserve"> Comportamento”</w:t>
-      </w:r>
-      <w:r>
-        <w:rPr>
-          <w:rFonts w:cs="Times New Roman"/>
-          <w:color w:val="FF0000"/>
-        </w:rPr>
-        <w:t>.</w:t>
+        <w:t>{comportamento}</w:t>
       </w:r>
     </w:p>
     <w:p>
@@ -1796,7 +1862,27 @@
         <w:bCs/>
         <w:color w:val="FF0000"/>
       </w:rPr>
-      <w:t>{DataPatd}</w:t>
+      <w:t>{</w:t>
+    </w:r>
+    <w:proofErr w:type="spellStart"/>
+    <w:r>
+      <w:rPr>
+        <w:rFonts w:cs="Times New Roman"/>
+        <w:b/>
+        <w:bCs/>
+        <w:color w:val="FF0000"/>
+      </w:rPr>
+      <w:t>DataPatd</w:t>
+    </w:r>
+    <w:proofErr w:type="spellEnd"/>
+    <w:r>
+      <w:rPr>
+        <w:rFonts w:cs="Times New Roman"/>
+        <w:b/>
+        <w:bCs/>
+        <w:color w:val="FF0000"/>
+      </w:rPr>
+      <w:t>}</w:t>
     </w:r>
   </w:p>
   <w:p>
@@ -1935,6 +2021,7 @@
         <w:szCs w:val="18"/>
       </w:rPr>
     </w:pPr>
+    <w:proofErr w:type="spellStart"/>
     <w:r>
       <w:rPr>
         <w:rFonts w:ascii="Times New Roman" w:hAnsi="Times New Roman" w:cs="Times New Roman"/>
@@ -1942,7 +2029,17 @@
         <w:sz w:val="18"/>
         <w:szCs w:val="18"/>
       </w:rPr>
-      <w:t>Arts. 55 a 62 do Decreto nº 7.724, de 2012</w:t>
+      <w:t>Arts</w:t>
+    </w:r>
+    <w:proofErr w:type="spellEnd"/>
+    <w:r>
+      <w:rPr>
+        <w:rFonts w:ascii="Times New Roman" w:hAnsi="Times New Roman" w:cs="Times New Roman"/>
+        <w:color w:val="FF0000"/>
+        <w:sz w:val="18"/>
+        <w:szCs w:val="18"/>
+      </w:rPr>
+      <w:t>. 55 a 62 do Decreto nº 7.724, de 2012</w:t>
     </w:r>
   </w:p>
   <w:p>

</xml_diff>

<commit_message>
formatação do documento ( concluido )
</commit_message>
<xml_diff>
--- a/GsdAutomatico/pdf/MODELO_NPD.docx
+++ b/GsdAutomatico/pdf/MODELO_NPD.docx
@@ -2,15 +2,6 @@
 <file path=word/document.xml><?xml version="1.0" encoding="utf-8"?>
 <w:document xmlns:wpc="http://schemas.microsoft.com/office/word/2010/wordprocessingCanvas" xmlns:cx="http://schemas.microsoft.com/office/drawing/2014/chartex" xmlns:cx1="http://schemas.microsoft.com/office/drawing/2015/9/8/chartex" xmlns:cx2="http://schemas.microsoft.com/office/drawing/2015/10/21/chartex" xmlns:cx3="http://schemas.microsoft.com/office/drawing/2016/5/9/chartex" xmlns:cx4="http://schemas.microsoft.com/office/drawing/2016/5/10/chartex" xmlns:cx5="http://schemas.microsoft.com/office/drawing/2016/5/11/chartex" xmlns:cx6="http://schemas.microsoft.com/office/drawing/2016/5/12/chartex" xmlns:cx7="http://schemas.microsoft.com/office/drawing/2016/5/13/chartex" xmlns:cx8="http://schemas.microsoft.com/office/drawing/2016/5/14/chartex" xmlns:mc="http://schemas.openxmlformats.org/markup-compatibility/2006" xmlns:aink="http://schemas.microsoft.com/office/drawing/2016/ink" xmlns:am3d="http://schemas.microsoft.com/office/drawing/2017/model3d" xmlns:o="urn:schemas-microsoft-com:office:office" xmlns:r="http://schemas.openxmlformats.org/officeDocument/2006/relationships" xmlns:m="http://schemas.openxmlformats.org/officeDocument/2006/math" xmlns:v="urn:schemas-microsoft-com:vml" xmlns:wp14="http://schemas.microsoft.com/office/word/2010/wordprocessingDrawing" xmlns:wp="http://schemas.openxmlformats.org/drawingml/2006/wordprocessingDrawing" xmlns:w10="urn:schemas-microsoft-com:office:word" xmlns:w="http://schemas.openxmlformats.org/wordprocessingml/2006/main" xmlns:w14="http://schemas.microsoft.com/office/word/2010/wordml" xmlns:w15="http://schemas.microsoft.com/office/word/2012/wordml" xmlns:w16cex="http://schemas.microsoft.com/office/word/2018/wordml/cex" xmlns:w16cid="http://schemas.microsoft.com/office/word/2016/wordml/cid" xmlns:w16="http://schemas.microsoft.com/office/word/2018/wordml" xmlns:w16sdtdh="http://schemas.microsoft.com/office/word/2020/wordml/sdtdatahash" xmlns:w16se="http://schemas.microsoft.com/office/word/2015/wordml/symex" xmlns:wpg="http://schemas.microsoft.com/office/word/2010/wordprocessingGroup" xmlns:wpi="http://schemas.microsoft.com/office/word/2010/wordprocessingInk" xmlns:wne="http://schemas.microsoft.com/office/word/2006/wordml" xmlns:wps="http://schemas.microsoft.com/office/word/2010/wordprocessingShape" mc:Ignorable="w14 w15 w16se w16cid w16 w16cex w16sdtdh wp14">
   <w:body>
-    <w:p>
-      <w:pPr>
-        <w:pStyle w:val="Legenda"/>
-        <w:spacing w:before="0" w:after="0" w:line="240" w:lineRule="auto"/>
-        <w:rPr>
-          <w:rFonts w:ascii="Times New Roman" w:hAnsi="Times New Roman" w:cs="Times New Roman"/>
-        </w:rPr>
-      </w:pPr>
-    </w:p>
     <w:p>
       <w:pPr>
         <w:pStyle w:val="Legenda"/>
@@ -160,19 +151,13 @@
         <w:pStyle w:val="Standard"/>
         <w:snapToGrid w:val="0"/>
         <w:contextualSpacing/>
-        <w:rPr>
-          <w:rFonts w:cs="Times New Roman"/>
-          <w:b/>
-          <w:bCs/>
-        </w:rPr>
-      </w:pPr>
-      <w:r>
-        <w:rPr>
-          <w:rFonts w:cs="Times New Roman"/>
-          <w:b/>
-        </w:rPr>
-        <w:t xml:space="preserve"> </w:t>
-      </w:r>
+        <w:jc w:val="center"/>
+        <w:rPr>
+          <w:rFonts w:cs="Times New Roman"/>
+          <w:b/>
+          <w:bCs/>
+        </w:rPr>
+      </w:pPr>
       <w:r>
         <w:rPr>
           <w:rFonts w:cs="Times New Roman"/>
@@ -999,22 +984,392 @@
       <w:pPr>
         <w:pStyle w:val="Standard"/>
         <w:snapToGrid w:val="0"/>
-        <w:ind w:firstLine="1134"/>
+        <w:jc w:val="right"/>
+        <w:rPr>
+          <w:rFonts w:cs="Times New Roman"/>
+          <w:bCs/>
+          <w:color w:val="FF0000"/>
+        </w:rPr>
+      </w:pPr>
+      <w:r>
+        <w:rPr>
+          <w:rFonts w:cs="Times New Roman"/>
+          <w:bCs/>
+        </w:rPr>
+        <w:t>Rio de Janeiro,</w:t>
+      </w:r>
+      <w:r>
+        <w:t xml:space="preserve"> </w:t>
+      </w:r>
+      <w:r>
+        <w:rPr>
+          <w:rFonts w:cs="Times New Roman"/>
+          <w:bCs/>
+        </w:rPr>
+        <w:t>{dia}</w:t>
+      </w:r>
+      <w:r>
+        <w:rPr>
+          <w:rFonts w:cs="Times New Roman"/>
+          <w:bCs/>
+        </w:rPr>
+        <w:t xml:space="preserve"> de </w:t>
+      </w:r>
+      <w:r>
+        <w:rPr>
+          <w:rFonts w:cs="Times New Roman"/>
+          <w:bCs/>
+        </w:rPr>
+        <w:t>{Mês}</w:t>
+      </w:r>
+      <w:r>
+        <w:rPr>
+          <w:rFonts w:cs="Times New Roman"/>
+          <w:bCs/>
+        </w:rPr>
+        <w:t xml:space="preserve"> de </w:t>
+      </w:r>
+      <w:r>
+        <w:rPr>
+          <w:rFonts w:cs="Times New Roman"/>
+          <w:bCs/>
+        </w:rPr>
+        <w:t>{Ano}.</w:t>
+      </w:r>
+    </w:p>
+    <w:p>
+      <w:pPr>
+        <w:pStyle w:val="Standard"/>
+        <w:snapToGrid w:val="0"/>
+        <w:rPr>
+          <w:rFonts w:cs="Times New Roman"/>
+          <w:bCs/>
+          <w:color w:val="FF0000"/>
+        </w:rPr>
+      </w:pPr>
+    </w:p>
+    <w:p>
+      <w:pPr>
+        <w:pStyle w:val="Standard"/>
+        <w:jc w:val="center"/>
+        <w:rPr>
+          <w:rFonts w:cs="Times New Roman"/>
+        </w:rPr>
+      </w:pPr>
+    </w:p>
+    <w:p>
+      <w:pPr>
+        <w:pStyle w:val="Standard"/>
+        <w:jc w:val="center"/>
+        <w:rPr>
+          <w:rFonts w:cs="Times New Roman"/>
+        </w:rPr>
+      </w:pPr>
+      <w:r>
+        <w:rPr>
+          <w:rFonts w:cs="Times New Roman"/>
+        </w:rPr>
+        <w:t>{Assinatura Comandante do GSD}</w:t>
+      </w:r>
+    </w:p>
+    <w:p>
+      <w:pPr>
+        <w:pStyle w:val="Standard"/>
+        <w:jc w:val="center"/>
+        <w:rPr>
+          <w:rFonts w:cs="Times New Roman"/>
+        </w:rPr>
+      </w:pPr>
+      <w:r>
+        <w:rPr>
+          <w:rFonts w:cs="Times New Roman"/>
+        </w:rPr>
+        <w:softHyphen/>
+      </w:r>
+      <w:r>
+        <w:rPr>
+          <w:rFonts w:cs="Times New Roman"/>
+        </w:rPr>
+        <w:softHyphen/>
+      </w:r>
+      <w:r>
+        <w:rPr>
+          <w:rFonts w:cs="Times New Roman"/>
+        </w:rPr>
+        <w:softHyphen/>
+      </w:r>
+      <w:r>
+        <w:rPr>
+          <w:rFonts w:cs="Times New Roman"/>
+        </w:rPr>
+        <w:softHyphen/>
+      </w:r>
+      <w:r>
+        <w:rPr>
+          <w:rFonts w:cs="Times New Roman"/>
+        </w:rPr>
+        <w:softHyphen/>
+      </w:r>
+      <w:r>
+        <w:rPr>
+          <w:rFonts w:cs="Times New Roman"/>
+        </w:rPr>
+        <w:softHyphen/>
+      </w:r>
+      <w:r>
+        <w:rPr>
+          <w:rFonts w:cs="Times New Roman"/>
+        </w:rPr>
+        <w:softHyphen/>
+      </w:r>
+      <w:r>
+        <w:rPr>
+          <w:rFonts w:cs="Times New Roman"/>
+        </w:rPr>
+        <w:softHyphen/>
+      </w:r>
+      <w:r>
+        <w:rPr>
+          <w:rFonts w:cs="Times New Roman"/>
+        </w:rPr>
+        <w:softHyphen/>
+      </w:r>
+      <w:r>
+        <w:rPr>
+          <w:rFonts w:cs="Times New Roman"/>
+        </w:rPr>
+        <w:softHyphen/>
+      </w:r>
+      <w:r>
+        <w:rPr>
+          <w:rFonts w:cs="Times New Roman"/>
+        </w:rPr>
+        <w:softHyphen/>
+      </w:r>
+      <w:r>
+        <w:rPr>
+          <w:rFonts w:cs="Times New Roman"/>
+        </w:rPr>
+        <w:softHyphen/>
+      </w:r>
+      <w:r>
+        <w:rPr>
+          <w:rFonts w:cs="Times New Roman"/>
+        </w:rPr>
+        <w:softHyphen/>
+      </w:r>
+      <w:r>
+        <w:rPr>
+          <w:rFonts w:cs="Times New Roman"/>
+        </w:rPr>
+        <w:softHyphen/>
+      </w:r>
+      <w:r>
+        <w:rPr>
+          <w:rFonts w:cs="Times New Roman"/>
+        </w:rPr>
+        <w:softHyphen/>
+      </w:r>
+      <w:r>
+        <w:rPr>
+          <w:rFonts w:cs="Times New Roman"/>
+        </w:rPr>
+        <w:softHyphen/>
+      </w:r>
+      <w:r>
+        <w:rPr>
+          <w:rFonts w:cs="Times New Roman"/>
+        </w:rPr>
+        <w:softHyphen/>
+      </w:r>
+      <w:r>
+        <w:rPr>
+          <w:rFonts w:cs="Times New Roman"/>
+        </w:rPr>
+        <w:softHyphen/>
+      </w:r>
+      <w:r>
+        <w:rPr>
+          <w:rFonts w:cs="Times New Roman"/>
+        </w:rPr>
+        <w:softHyphen/>
+      </w:r>
+      <w:r>
+        <w:rPr>
+          <w:rFonts w:cs="Times New Roman"/>
+        </w:rPr>
+        <w:softHyphen/>
+      </w:r>
+      <w:r>
+        <w:rPr>
+          <w:rFonts w:cs="Times New Roman"/>
+        </w:rPr>
+        <w:softHyphen/>
+      </w:r>
+      <w:r>
+        <w:rPr>
+          <w:rFonts w:cs="Times New Roman"/>
+        </w:rPr>
+        <w:t>_________________________________________________</w:t>
+      </w:r>
+    </w:p>
+    <w:p>
+      <w:pPr>
+        <w:pStyle w:val="Standard"/>
+        <w:jc w:val="center"/>
+        <w:rPr>
+          <w:rFonts w:cs="Times New Roman"/>
+          <w:color w:val="FF0000"/>
+        </w:rPr>
+      </w:pPr>
+      <w:r>
+        <w:rPr>
+          <w:rFonts w:cs="Times New Roman"/>
+          <w:color w:val="FF0000"/>
+        </w:rPr>
+        <w:t>{Comandante /Posto/Especialização}</w:t>
+      </w:r>
+    </w:p>
+    <w:p>
+      <w:pPr>
+        <w:pStyle w:val="Standard"/>
+        <w:jc w:val="center"/>
+        <w:rPr>
+          <w:rFonts w:cs="Times New Roman"/>
+          <w:b/>
+          <w:bCs/>
+        </w:rPr>
+      </w:pPr>
+      <w:r>
+        <w:rPr>
+          <w:rFonts w:cs="Times New Roman"/>
+          <w:color w:val="FF0000"/>
+        </w:rPr>
+        <w:t>Comandante</w:t>
+      </w:r>
+      <w:r>
+        <w:rPr>
+          <w:rFonts w:cs="Times New Roman"/>
+          <w:color w:val="FF0000"/>
+        </w:rPr>
+        <w:t xml:space="preserve"> </w:t>
+      </w:r>
+      <w:r>
+        <w:rPr>
+          <w:rFonts w:cs="Times New Roman"/>
+          <w:color w:val="FF0000"/>
+        </w:rPr>
+        <w:t>D</w:t>
+      </w:r>
+      <w:r>
+        <w:rPr>
+          <w:rFonts w:cs="Times New Roman"/>
+          <w:color w:val="FF0000"/>
+        </w:rPr>
+        <w:t>o GSD-GL</w:t>
+      </w:r>
+    </w:p>
+    <w:p>
+      <w:pPr>
+        <w:pStyle w:val="Standard"/>
+        <w:jc w:val="center"/>
+        <w:rPr>
+          <w:rFonts w:cs="Times New Roman"/>
+          <w:b/>
+          <w:bCs/>
+        </w:rPr>
+      </w:pPr>
+    </w:p>
+    <w:p>
+      <w:pPr>
+        <w:spacing w:before="120"/>
+        <w:jc w:val="center"/>
+        <w:rPr>
+          <w:rFonts w:ascii="Times New Roman" w:hAnsi="Times New Roman" w:cs="Times New Roman"/>
+          <w:b/>
+          <w:sz w:val="24"/>
+          <w:szCs w:val="24"/>
+        </w:rPr>
+      </w:pPr>
+      <w:r>
+        <w:rPr>
+          <w:rFonts w:ascii="Times New Roman" w:hAnsi="Times New Roman" w:cs="Times New Roman"/>
+          <w:b/>
+          <w:sz w:val="24"/>
+          <w:szCs w:val="24"/>
+        </w:rPr>
+        <w:t>TERMO DE CIÊNCIA</w:t>
+      </w:r>
+    </w:p>
+    <w:p>
+      <w:pPr>
+        <w:pStyle w:val="Standard"/>
         <w:jc w:val="both"/>
-        <w:rPr>
-          <w:rFonts w:cs="Times New Roman"/>
-          <w:b/>
-          <w:bCs/>
-        </w:rPr>
-      </w:pPr>
-      <w:r>
-        <w:rPr>
-          <w:rFonts w:cs="Times New Roman"/>
-          <w:b/>
-          <w:bCs/>
-        </w:rPr>
-        <w:t xml:space="preserve"> </w:t>
-      </w:r>
+      </w:pPr>
+      <w:r>
+        <w:t xml:space="preserve">      </w:t>
+      </w:r>
+      <w:r>
+        <w:t>Eu,</w:t>
+      </w:r>
+      <w:r>
+        <w:t xml:space="preserve"> </w:t>
+      </w:r>
+      <w:r>
+        <w:rPr>
+          <w:rFonts w:cs="Times New Roman"/>
+          <w:bCs/>
+        </w:rPr>
+        <w:t>{Militar Arrolado}</w:t>
+      </w:r>
+      <w:r>
+        <w:rPr>
+          <w:rFonts w:cs="Times New Roman"/>
+          <w:bCs/>
+          <w:color w:val="FF0000"/>
+        </w:rPr>
+        <w:t>,</w:t>
+      </w:r>
+      <w:r>
+        <w:rPr>
+          <w:rFonts w:cs="Times New Roman"/>
+          <w:bCs/>
+          <w:color w:val="FF0000"/>
+        </w:rPr>
+        <w:t xml:space="preserve"> </w:t>
+      </w:r>
+      <w:r>
+        <w:rPr>
+          <w:rFonts w:cs="Times New Roman"/>
+          <w:bCs/>
+          <w:color w:val="FF0000"/>
+        </w:rPr>
+        <w:t>{Saram Militar Arrolado}</w:t>
+      </w:r>
+      <w:r>
+        <w:t>,</w:t>
+      </w:r>
+      <w:r>
+        <w:t xml:space="preserve"> </w:t>
+      </w:r>
+      <w:r>
+        <w:t>após ter sido ouvido pelo Oficial Apurador e ter apresentado as minhas razões de defesa, estou ciente da punição imposta, bem como da possibilidade de apresentar pedido d</w:t>
+      </w:r>
+      <w:r>
+        <w:t xml:space="preserve">e reconsideração, no prazo de </w:t>
+      </w:r>
+      <w:r>
+        <w:t>15 (quinze</w:t>
+      </w:r>
+      <w:r>
+        <w:t>) dias, a contar da presente data, nos termos dos art. 58 e 59 do RDAER.</w:t>
+      </w:r>
+    </w:p>
+    <w:p>
+      <w:pPr>
+        <w:pStyle w:val="Standard"/>
+        <w:jc w:val="both"/>
+      </w:pPr>
     </w:p>
     <w:p>
       <w:pPr>
@@ -1024,7 +1379,6 @@
         <w:rPr>
           <w:rFonts w:cs="Times New Roman"/>
           <w:bCs/>
-          <w:color w:val="FF0000"/>
         </w:rPr>
       </w:pPr>
       <w:r>
@@ -1077,396 +1431,7 @@
       <w:pPr>
         <w:pStyle w:val="Standard"/>
         <w:snapToGrid w:val="0"/>
-        <w:rPr>
-          <w:rFonts w:cs="Times New Roman"/>
-          <w:bCs/>
-          <w:color w:val="FF0000"/>
-        </w:rPr>
-      </w:pPr>
-    </w:p>
-    <w:p>
-      <w:pPr>
-        <w:pStyle w:val="Standard"/>
         <w:jc w:val="center"/>
-        <w:rPr>
-          <w:rFonts w:cs="Times New Roman"/>
-        </w:rPr>
-      </w:pPr>
-    </w:p>
-    <w:p>
-      <w:pPr>
-        <w:pStyle w:val="Standard"/>
-        <w:jc w:val="center"/>
-        <w:rPr>
-          <w:rFonts w:cs="Times New Roman"/>
-        </w:rPr>
-      </w:pPr>
-      <w:r>
-        <w:rPr>
-          <w:rFonts w:cs="Times New Roman"/>
-        </w:rPr>
-        <w:t>{Assinatura Comandante do GSD}</w:t>
-      </w:r>
-    </w:p>
-    <w:p>
-      <w:pPr>
-        <w:pStyle w:val="Standard"/>
-        <w:jc w:val="center"/>
-        <w:rPr>
-          <w:rFonts w:cs="Times New Roman"/>
-        </w:rPr>
-      </w:pPr>
-      <w:r>
-        <w:rPr>
-          <w:rFonts w:cs="Times New Roman"/>
-        </w:rPr>
-        <w:softHyphen/>
-      </w:r>
-      <w:r>
-        <w:rPr>
-          <w:rFonts w:cs="Times New Roman"/>
-        </w:rPr>
-        <w:softHyphen/>
-      </w:r>
-      <w:r>
-        <w:rPr>
-          <w:rFonts w:cs="Times New Roman"/>
-        </w:rPr>
-        <w:softHyphen/>
-      </w:r>
-      <w:r>
-        <w:rPr>
-          <w:rFonts w:cs="Times New Roman"/>
-        </w:rPr>
-        <w:softHyphen/>
-      </w:r>
-      <w:r>
-        <w:rPr>
-          <w:rFonts w:cs="Times New Roman"/>
-        </w:rPr>
-        <w:softHyphen/>
-      </w:r>
-      <w:r>
-        <w:rPr>
-          <w:rFonts w:cs="Times New Roman"/>
-        </w:rPr>
-        <w:softHyphen/>
-      </w:r>
-      <w:r>
-        <w:rPr>
-          <w:rFonts w:cs="Times New Roman"/>
-        </w:rPr>
-        <w:softHyphen/>
-      </w:r>
-      <w:r>
-        <w:rPr>
-          <w:rFonts w:cs="Times New Roman"/>
-        </w:rPr>
-        <w:softHyphen/>
-      </w:r>
-      <w:r>
-        <w:rPr>
-          <w:rFonts w:cs="Times New Roman"/>
-        </w:rPr>
-        <w:softHyphen/>
-      </w:r>
-      <w:r>
-        <w:rPr>
-          <w:rFonts w:cs="Times New Roman"/>
-        </w:rPr>
-        <w:softHyphen/>
-      </w:r>
-      <w:r>
-        <w:rPr>
-          <w:rFonts w:cs="Times New Roman"/>
-        </w:rPr>
-        <w:softHyphen/>
-      </w:r>
-      <w:r>
-        <w:rPr>
-          <w:rFonts w:cs="Times New Roman"/>
-        </w:rPr>
-        <w:softHyphen/>
-      </w:r>
-      <w:r>
-        <w:rPr>
-          <w:rFonts w:cs="Times New Roman"/>
-        </w:rPr>
-        <w:softHyphen/>
-      </w:r>
-      <w:r>
-        <w:rPr>
-          <w:rFonts w:cs="Times New Roman"/>
-        </w:rPr>
-        <w:softHyphen/>
-      </w:r>
-      <w:r>
-        <w:rPr>
-          <w:rFonts w:cs="Times New Roman"/>
-        </w:rPr>
-        <w:softHyphen/>
-      </w:r>
-      <w:r>
-        <w:rPr>
-          <w:rFonts w:cs="Times New Roman"/>
-        </w:rPr>
-        <w:softHyphen/>
-      </w:r>
-      <w:r>
-        <w:rPr>
-          <w:rFonts w:cs="Times New Roman"/>
-        </w:rPr>
-        <w:softHyphen/>
-      </w:r>
-      <w:r>
-        <w:rPr>
-          <w:rFonts w:cs="Times New Roman"/>
-        </w:rPr>
-        <w:softHyphen/>
-      </w:r>
-      <w:r>
-        <w:rPr>
-          <w:rFonts w:cs="Times New Roman"/>
-        </w:rPr>
-        <w:softHyphen/>
-      </w:r>
-      <w:r>
-        <w:rPr>
-          <w:rFonts w:cs="Times New Roman"/>
-        </w:rPr>
-        <w:softHyphen/>
-      </w:r>
-      <w:r>
-        <w:rPr>
-          <w:rFonts w:cs="Times New Roman"/>
-        </w:rPr>
-        <w:softHyphen/>
-      </w:r>
-      <w:r>
-        <w:rPr>
-          <w:rFonts w:cs="Times New Roman"/>
-        </w:rPr>
-        <w:t>_________________________________________________</w:t>
-      </w:r>
-    </w:p>
-    <w:p>
-      <w:pPr>
-        <w:pStyle w:val="Standard"/>
-        <w:jc w:val="center"/>
-        <w:rPr>
-          <w:rFonts w:cs="Times New Roman"/>
-          <w:color w:val="FF0000"/>
-        </w:rPr>
-      </w:pPr>
-      <w:r>
-        <w:rPr>
-          <w:rFonts w:cs="Times New Roman"/>
-          <w:color w:val="FF0000"/>
-        </w:rPr>
-        <w:t>{Comandante /Posto/Especialização}</w:t>
-      </w:r>
-    </w:p>
-    <w:p>
-      <w:pPr>
-        <w:pStyle w:val="Standard"/>
-        <w:jc w:val="center"/>
-        <w:rPr>
-          <w:rFonts w:cs="Times New Roman"/>
-          <w:b/>
-          <w:bCs/>
-        </w:rPr>
-      </w:pPr>
-      <w:r>
-        <w:rPr>
-          <w:rFonts w:cs="Times New Roman"/>
-          <w:color w:val="FF0000"/>
-        </w:rPr>
-        <w:t>Comandante</w:t>
-      </w:r>
-      <w:r>
-        <w:rPr>
-          <w:rFonts w:cs="Times New Roman"/>
-          <w:color w:val="FF0000"/>
-        </w:rPr>
-        <w:t xml:space="preserve"> </w:t>
-      </w:r>
-      <w:r>
-        <w:rPr>
-          <w:rFonts w:cs="Times New Roman"/>
-          <w:color w:val="FF0000"/>
-        </w:rPr>
-        <w:t>D</w:t>
-      </w:r>
-      <w:r>
-        <w:rPr>
-          <w:rFonts w:cs="Times New Roman"/>
-          <w:color w:val="FF0000"/>
-        </w:rPr>
-        <w:t>o GSD-GL</w:t>
-      </w:r>
-    </w:p>
-    <w:p>
-      <w:pPr>
-        <w:pStyle w:val="Standard"/>
-        <w:jc w:val="center"/>
-        <w:rPr>
-          <w:rFonts w:cs="Times New Roman"/>
-          <w:b/>
-          <w:bCs/>
-        </w:rPr>
-      </w:pPr>
-    </w:p>
-    <w:p>
-      <w:pPr>
-        <w:spacing w:before="120"/>
-        <w:jc w:val="center"/>
-        <w:rPr>
-          <w:rFonts w:ascii="Times New Roman" w:hAnsi="Times New Roman" w:cs="Times New Roman"/>
-          <w:b/>
-          <w:sz w:val="24"/>
-          <w:szCs w:val="24"/>
-        </w:rPr>
-      </w:pPr>
-      <w:r>
-        <w:rPr>
-          <w:rFonts w:ascii="Times New Roman" w:hAnsi="Times New Roman" w:cs="Times New Roman"/>
-          <w:b/>
-          <w:sz w:val="24"/>
-          <w:szCs w:val="24"/>
-        </w:rPr>
-        <w:t>TERMO DE CIÊNCIA</w:t>
-      </w:r>
-    </w:p>
-    <w:p>
-      <w:pPr>
-        <w:pStyle w:val="Standard"/>
-        <w:jc w:val="both"/>
-      </w:pPr>
-      <w:r>
-        <w:t xml:space="preserve">      </w:t>
-      </w:r>
-      <w:r>
-        <w:t>Eu,</w:t>
-      </w:r>
-      <w:r>
-        <w:t xml:space="preserve"> </w:t>
-      </w:r>
-      <w:r>
-        <w:rPr>
-          <w:rFonts w:cs="Times New Roman"/>
-          <w:bCs/>
-        </w:rPr>
-        <w:t>{Militar Arrolado}</w:t>
-      </w:r>
-      <w:r>
-        <w:rPr>
-          <w:rFonts w:cs="Times New Roman"/>
-          <w:bCs/>
-          <w:color w:val="FF0000"/>
-        </w:rPr>
-        <w:t>,</w:t>
-      </w:r>
-      <w:r>
-        <w:rPr>
-          <w:rFonts w:cs="Times New Roman"/>
-          <w:bCs/>
-          <w:color w:val="FF0000"/>
-        </w:rPr>
-        <w:t xml:space="preserve"> </w:t>
-      </w:r>
-      <w:r>
-        <w:rPr>
-          <w:rFonts w:cs="Times New Roman"/>
-          <w:bCs/>
-          <w:color w:val="FF0000"/>
-        </w:rPr>
-        <w:t>{Saram Militar Arrolado}</w:t>
-      </w:r>
-      <w:r>
-        <w:t>,</w:t>
-      </w:r>
-      <w:r>
-        <w:t xml:space="preserve"> </w:t>
-      </w:r>
-      <w:r>
-        <w:t>após ter sido ouvido pelo Oficial Apurador e ter apresentado as minhas razões de defesa, estou ciente da punição imposta, bem como da possibilidade de apresentar pedido d</w:t>
-      </w:r>
-      <w:r>
-        <w:t xml:space="preserve">e reconsideração, no prazo de </w:t>
-      </w:r>
-      <w:r>
-        <w:t>15 (quinze</w:t>
-      </w:r>
-      <w:r>
-        <w:t>) dias, a contar da presente data, nos termos dos art. 58 e 59 do RDAER.</w:t>
-      </w:r>
-    </w:p>
-    <w:p>
-      <w:pPr>
-        <w:pStyle w:val="Standard"/>
-        <w:jc w:val="both"/>
-      </w:pPr>
-    </w:p>
-    <w:p>
-      <w:pPr>
-        <w:pStyle w:val="Standard"/>
-        <w:snapToGrid w:val="0"/>
-        <w:jc w:val="right"/>
-        <w:rPr>
-          <w:rFonts w:cs="Times New Roman"/>
-          <w:bCs/>
-        </w:rPr>
-      </w:pPr>
-      <w:r>
-        <w:rPr>
-          <w:rFonts w:cs="Times New Roman"/>
-          <w:bCs/>
-        </w:rPr>
-        <w:t>Rio de Janeiro,</w:t>
-      </w:r>
-      <w:r>
-        <w:t xml:space="preserve"> </w:t>
-      </w:r>
-      <w:r>
-        <w:rPr>
-          <w:rFonts w:cs="Times New Roman"/>
-          <w:bCs/>
-        </w:rPr>
-        <w:t>{dia}</w:t>
-      </w:r>
-      <w:r>
-        <w:rPr>
-          <w:rFonts w:cs="Times New Roman"/>
-          <w:bCs/>
-        </w:rPr>
-        <w:t xml:space="preserve"> de </w:t>
-      </w:r>
-      <w:r>
-        <w:rPr>
-          <w:rFonts w:cs="Times New Roman"/>
-          <w:bCs/>
-        </w:rPr>
-        <w:t>{Mês}</w:t>
-      </w:r>
-      <w:r>
-        <w:rPr>
-          <w:rFonts w:cs="Times New Roman"/>
-          <w:bCs/>
-        </w:rPr>
-        <w:t xml:space="preserve"> de </w:t>
-      </w:r>
-      <w:r>
-        <w:rPr>
-          <w:rFonts w:cs="Times New Roman"/>
-          <w:bCs/>
-        </w:rPr>
-        <w:t>{Ano}.</w:t>
-      </w:r>
-    </w:p>
-    <w:p>
-      <w:pPr>
-        <w:pStyle w:val="Standard"/>
-        <w:snapToGrid w:val="0"/>
         <w:rPr>
           <w:rFonts w:cs="Times New Roman"/>
           <w:bCs/>
@@ -1618,18 +1583,6 @@
         </w:rPr>
         <w:t>Oficial Apurador</w:t>
       </w:r>
-    </w:p>
-    <w:p>
-      <w:pPr>
-        <w:pStyle w:val="WW-Padro"/>
-        <w:tabs>
-          <w:tab w:val="left" w:pos="2635"/>
-        </w:tabs>
-        <w:contextualSpacing/>
-        <w:rPr>
-          <w:sz w:val="20"/>
-        </w:rPr>
-      </w:pPr>
     </w:p>
     <w:p>
       <w:pPr>
@@ -1682,7 +1635,7 @@
         <w:rPr>
           <w:sz w:val="20"/>
         </w:rPr>
-        <w:t>{Testemunha 1}                                                                                                                                                                           Testemunha</w:t>
+        <w:t>{Testemunha 1}</w:t>
       </w:r>
     </w:p>
     <w:p>
@@ -1697,6 +1650,25 @@
           <w:sz w:val="20"/>
         </w:rPr>
       </w:pPr>
+      <w:r>
+        <w:rPr>
+          <w:sz w:val="20"/>
+        </w:rPr>
+        <w:t>Testemunha</w:t>
+      </w:r>
+    </w:p>
+    <w:p>
+      <w:pPr>
+        <w:pStyle w:val="WW-Padro"/>
+        <w:tabs>
+          <w:tab w:val="left" w:pos="2127"/>
+        </w:tabs>
+        <w:contextualSpacing/>
+        <w:jc w:val="center"/>
+        <w:rPr>
+          <w:sz w:val="20"/>
+        </w:rPr>
+      </w:pPr>
     </w:p>
     <w:p>
       <w:pPr>
@@ -1747,7 +1719,6 @@
         <w:contextualSpacing/>
         <w:jc w:val="center"/>
         <w:rPr>
-          <w:color w:val="FF0000"/>
           <w:sz w:val="20"/>
         </w:rPr>
       </w:pPr>
@@ -1757,6 +1728,120 @@
         </w:rPr>
         <w:t>Testemunha</w:t>
       </w:r>
+    </w:p>
+    <w:p>
+      <w:pPr>
+        <w:pStyle w:val="WW-Padro"/>
+        <w:tabs>
+          <w:tab w:val="left" w:pos="2635"/>
+        </w:tabs>
+        <w:contextualSpacing/>
+        <w:jc w:val="center"/>
+        <w:rPr>
+          <w:sz w:val="20"/>
+        </w:rPr>
+      </w:pPr>
+    </w:p>
+    <w:p>
+      <w:pPr>
+        <w:pStyle w:val="Cabealho"/>
+        <w:tabs>
+          <w:tab w:val="left" w:pos="2880"/>
+        </w:tabs>
+        <w:rPr>
+          <w:rFonts w:cs="Times New Roman"/>
+          <w:b/>
+          <w:bCs/>
+          <w:color w:val="FF0000"/>
+        </w:rPr>
+      </w:pPr>
+      <w:r>
+        <w:rPr>
+          <w:rFonts w:cs="Times New Roman"/>
+          <w:b/>
+          <w:bCs/>
+        </w:rPr>
+        <w:t xml:space="preserve">PATD Nº </w:t>
+      </w:r>
+      <w:r>
+        <w:rPr>
+          <w:rFonts w:cs="Times New Roman"/>
+          <w:b/>
+          <w:bCs/>
+        </w:rPr>
+        <w:t xml:space="preserve">{N </w:t>
+      </w:r>
+      <w:proofErr w:type="gramStart"/>
+      <w:r>
+        <w:rPr>
+          <w:rFonts w:cs="Times New Roman"/>
+          <w:b/>
+          <w:bCs/>
+        </w:rPr>
+        <w:t>PATD}</w:t>
+      </w:r>
+      <w:r>
+        <w:rPr>
+          <w:rFonts w:cs="Times New Roman"/>
+          <w:b/>
+          <w:bCs/>
+          <w:color w:val="FF0000"/>
+        </w:rPr>
+        <w:t>/</w:t>
+      </w:r>
+      <w:proofErr w:type="gramEnd"/>
+      <w:r>
+        <w:rPr>
+          <w:rFonts w:cs="Times New Roman"/>
+          <w:b/>
+          <w:bCs/>
+          <w:color w:val="FF0000"/>
+        </w:rPr>
+        <w:t>BAGL-GSDGL/</w:t>
+      </w:r>
+      <w:r>
+        <w:rPr>
+          <w:rFonts w:cs="Times New Roman"/>
+          <w:b/>
+          <w:bCs/>
+          <w:color w:val="FF0000"/>
+        </w:rPr>
+        <w:t>{</w:t>
+      </w:r>
+      <w:proofErr w:type="spellStart"/>
+      <w:r>
+        <w:rPr>
+          <w:rFonts w:cs="Times New Roman"/>
+          <w:b/>
+          <w:bCs/>
+          <w:color w:val="FF0000"/>
+        </w:rPr>
+        <w:t>DataPatd</w:t>
+      </w:r>
+      <w:proofErr w:type="spellEnd"/>
+      <w:r>
+        <w:rPr>
+          <w:rFonts w:cs="Times New Roman"/>
+          <w:b/>
+          <w:bCs/>
+          <w:color w:val="FF0000"/>
+        </w:rPr>
+        <w:t>}</w:t>
+      </w:r>
+    </w:p>
+    <w:p>
+      <w:pPr>
+        <w:pStyle w:val="WW-Padro"/>
+        <w:tabs>
+          <w:tab w:val="left" w:pos="2635"/>
+        </w:tabs>
+        <w:contextualSpacing/>
+        <w:jc w:val="center"/>
+        <w:rPr>
+          <w:color w:val="FF0000"/>
+          <w:sz w:val="20"/>
+        </w:rPr>
+      </w:pPr>
     </w:p>
     <w:sectPr>
       <w:headerReference w:type="default" r:id="rId7"/>
@@ -1798,93 +1883,6 @@
 
 <file path=word/footer1.xml><?xml version="1.0" encoding="utf-8"?>
 <w:ftr xmlns:wpc="http://schemas.microsoft.com/office/word/2010/wordprocessingCanvas" xmlns:cx="http://schemas.microsoft.com/office/drawing/2014/chartex" xmlns:cx1="http://schemas.microsoft.com/office/drawing/2015/9/8/chartex" xmlns:cx2="http://schemas.microsoft.com/office/drawing/2015/10/21/chartex" xmlns:cx3="http://schemas.microsoft.com/office/drawing/2016/5/9/chartex" xmlns:cx4="http://schemas.microsoft.com/office/drawing/2016/5/10/chartex" xmlns:cx5="http://schemas.microsoft.com/office/drawing/2016/5/11/chartex" xmlns:cx6="http://schemas.microsoft.com/office/drawing/2016/5/12/chartex" xmlns:cx7="http://schemas.microsoft.com/office/drawing/2016/5/13/chartex" xmlns:cx8="http://schemas.microsoft.com/office/drawing/2016/5/14/chartex" xmlns:mc="http://schemas.openxmlformats.org/markup-compatibility/2006" xmlns:aink="http://schemas.microsoft.com/office/drawing/2016/ink" xmlns:am3d="http://schemas.microsoft.com/office/drawing/2017/model3d" xmlns:o="urn:schemas-microsoft-com:office:office" xmlns:r="http://schemas.openxmlformats.org/officeDocument/2006/relationships" xmlns:m="http://schemas.openxmlformats.org/officeDocument/2006/math" xmlns:v="urn:schemas-microsoft-com:vml" xmlns:wp14="http://schemas.microsoft.com/office/word/2010/wordprocessingDrawing" xmlns:wp="http://schemas.openxmlformats.org/drawingml/2006/wordprocessingDrawing" xmlns:w10="urn:schemas-microsoft-com:office:word" xmlns:w="http://schemas.openxmlformats.org/wordprocessingml/2006/main" xmlns:w14="http://schemas.microsoft.com/office/word/2010/wordml" xmlns:w15="http://schemas.microsoft.com/office/word/2012/wordml" xmlns:w16cex="http://schemas.microsoft.com/office/word/2018/wordml/cex" xmlns:w16cid="http://schemas.microsoft.com/office/word/2016/wordml/cid" xmlns:w16="http://schemas.microsoft.com/office/word/2018/wordml" xmlns:w16sdtdh="http://schemas.microsoft.com/office/word/2020/wordml/sdtdatahash" xmlns:w16se="http://schemas.microsoft.com/office/word/2015/wordml/symex" xmlns:wpg="http://schemas.microsoft.com/office/word/2010/wordprocessingGroup" xmlns:wpi="http://schemas.microsoft.com/office/word/2010/wordprocessingInk" xmlns:wne="http://schemas.microsoft.com/office/word/2006/wordml" xmlns:wps="http://schemas.microsoft.com/office/word/2010/wordprocessingShape" mc:Ignorable="w14 w15 w16se w16cid w16 w16cex w16sdtdh wp14">
-  <w:p>
-    <w:pPr>
-      <w:pStyle w:val="Cabealho"/>
-      <w:tabs>
-        <w:tab w:val="left" w:pos="2880"/>
-      </w:tabs>
-      <w:rPr>
-        <w:rFonts w:cs="Times New Roman"/>
-        <w:b/>
-        <w:bCs/>
-        <w:color w:val="FF0000"/>
-      </w:rPr>
-    </w:pPr>
-    <w:r>
-      <w:rPr>
-        <w:rFonts w:cs="Times New Roman"/>
-        <w:b/>
-        <w:bCs/>
-      </w:rPr>
-      <w:t xml:space="preserve">PATD Nº </w:t>
-    </w:r>
-    <w:r>
-      <w:rPr>
-        <w:rFonts w:cs="Times New Roman"/>
-        <w:b/>
-        <w:bCs/>
-      </w:rPr>
-      <w:t xml:space="preserve">{N </w:t>
-    </w:r>
-    <w:proofErr w:type="gramStart"/>
-    <w:r>
-      <w:rPr>
-        <w:rFonts w:cs="Times New Roman"/>
-        <w:b/>
-        <w:bCs/>
-      </w:rPr>
-      <w:t>PATD}</w:t>
-    </w:r>
-    <w:r>
-      <w:rPr>
-        <w:rFonts w:cs="Times New Roman"/>
-        <w:b/>
-        <w:bCs/>
-        <w:color w:val="FF0000"/>
-      </w:rPr>
-      <w:t>/</w:t>
-    </w:r>
-    <w:proofErr w:type="gramEnd"/>
-    <w:r>
-      <w:rPr>
-        <w:rFonts w:cs="Times New Roman"/>
-        <w:b/>
-        <w:bCs/>
-        <w:color w:val="FF0000"/>
-      </w:rPr>
-      <w:t>BAGL-GSDGL/</w:t>
-    </w:r>
-    <w:r>
-      <w:rPr>
-        <w:rFonts w:cs="Times New Roman"/>
-        <w:b/>
-        <w:bCs/>
-        <w:color w:val="FF0000"/>
-      </w:rPr>
-      <w:t>{</w:t>
-    </w:r>
-    <w:proofErr w:type="spellStart"/>
-    <w:r>
-      <w:rPr>
-        <w:rFonts w:cs="Times New Roman"/>
-        <w:b/>
-        <w:bCs/>
-        <w:color w:val="FF0000"/>
-      </w:rPr>
-      <w:t>DataPatd</w:t>
-    </w:r>
-    <w:proofErr w:type="spellEnd"/>
-    <w:r>
-      <w:rPr>
-        <w:rFonts w:cs="Times New Roman"/>
-        <w:b/>
-        <w:bCs/>
-        <w:color w:val="FF0000"/>
-      </w:rPr>
-      <w:t>}</w:t>
-    </w:r>
-  </w:p>
   <w:p>
     <w:pPr>
       <w:pStyle w:val="Cabealho"/>

</xml_diff>

<commit_message>
formatação(inicio) e correção de bug editar patd
</commit_message>
<xml_diff>
--- a/GsdAutomatico/pdf/MODELO_NPD.docx
+++ b/GsdAutomatico/pdf/MODELO_NPD.docx
@@ -2,6 +2,146 @@
 <file path=word/document.xml><?xml version="1.0" encoding="utf-8"?>
 <w:document xmlns:wpc="http://schemas.microsoft.com/office/word/2010/wordprocessingCanvas" xmlns:cx="http://schemas.microsoft.com/office/drawing/2014/chartex" xmlns:cx1="http://schemas.microsoft.com/office/drawing/2015/9/8/chartex" xmlns:cx2="http://schemas.microsoft.com/office/drawing/2015/10/21/chartex" xmlns:cx3="http://schemas.microsoft.com/office/drawing/2016/5/9/chartex" xmlns:cx4="http://schemas.microsoft.com/office/drawing/2016/5/10/chartex" xmlns:cx5="http://schemas.microsoft.com/office/drawing/2016/5/11/chartex" xmlns:cx6="http://schemas.microsoft.com/office/drawing/2016/5/12/chartex" xmlns:cx7="http://schemas.microsoft.com/office/drawing/2016/5/13/chartex" xmlns:cx8="http://schemas.microsoft.com/office/drawing/2016/5/14/chartex" xmlns:mc="http://schemas.openxmlformats.org/markup-compatibility/2006" xmlns:aink="http://schemas.microsoft.com/office/drawing/2016/ink" xmlns:am3d="http://schemas.microsoft.com/office/drawing/2017/model3d" xmlns:o="urn:schemas-microsoft-com:office:office" xmlns:r="http://schemas.openxmlformats.org/officeDocument/2006/relationships" xmlns:m="http://schemas.openxmlformats.org/officeDocument/2006/math" xmlns:v="urn:schemas-microsoft-com:vml" xmlns:wp14="http://schemas.microsoft.com/office/word/2010/wordprocessingDrawing" xmlns:wp="http://schemas.openxmlformats.org/drawingml/2006/wordprocessingDrawing" xmlns:w10="urn:schemas-microsoft-com:office:word" xmlns:w="http://schemas.openxmlformats.org/wordprocessingml/2006/main" xmlns:w14="http://schemas.microsoft.com/office/word/2010/wordml" xmlns:w15="http://schemas.microsoft.com/office/word/2012/wordml" xmlns:w16cex="http://schemas.microsoft.com/office/word/2018/wordml/cex" xmlns:w16cid="http://schemas.microsoft.com/office/word/2016/wordml/cid" xmlns:w16="http://schemas.microsoft.com/office/word/2018/wordml" xmlns:w16sdtdh="http://schemas.microsoft.com/office/word/2020/wordml/sdtdatahash" xmlns:w16se="http://schemas.microsoft.com/office/word/2015/wordml/symex" xmlns:wpg="http://schemas.microsoft.com/office/word/2010/wordprocessingGroup" xmlns:wpi="http://schemas.microsoft.com/office/word/2010/wordprocessingInk" xmlns:wne="http://schemas.microsoft.com/office/word/2006/wordml" xmlns:wps="http://schemas.microsoft.com/office/word/2010/wordprocessingShape" mc:Ignorable="w14 w15 w16se w16cid w16 w16cex w16sdtdh wp14">
   <w:body>
+    <w:p>
+      <w:pPr>
+        <w:tabs>
+          <w:tab w:val="left" w:pos="7033"/>
+        </w:tabs>
+        <w:jc w:val="center"/>
+        <w:rPr>
+          <w:rFonts w:eastAsia="Times New Roman"/>
+          <w:b/>
+          <w:bCs/>
+          <w:color w:val="FF0000"/>
+          <w:sz w:val="24"/>
+          <w:szCs w:val="24"/>
+        </w:rPr>
+      </w:pPr>
+      <w:r>
+        <w:rPr>
+          <w:rFonts w:eastAsia="Times New Roman"/>
+          <w:b/>
+          <w:bCs/>
+          <w:color w:val="FF0000"/>
+          <w:sz w:val="24"/>
+          <w:szCs w:val="24"/>
+        </w:rPr>
+        <w:t>{</w:t>
+      </w:r>
+      <w:proofErr w:type="spellStart"/>
+      <w:r>
+        <w:rPr>
+          <w:rFonts w:eastAsia="Times New Roman"/>
+          <w:b/>
+          <w:bCs/>
+          <w:color w:val="FF0000"/>
+          <w:sz w:val="24"/>
+          <w:szCs w:val="24"/>
+        </w:rPr>
+        <w:t>nova_pagina</w:t>
+      </w:r>
+      <w:proofErr w:type="spellEnd"/>
+      <w:r>
+        <w:rPr>
+          <w:rFonts w:eastAsia="Times New Roman"/>
+          <w:b/>
+          <w:bCs/>
+          <w:color w:val="FF0000"/>
+          <w:sz w:val="24"/>
+          <w:szCs w:val="24"/>
+        </w:rPr>
+        <w:t>}</w:t>
+      </w:r>
+    </w:p>
+    <w:p>
+      <w:pPr>
+        <w:pStyle w:val="Cabealho"/>
+        <w:jc w:val="center"/>
+        <w:rPr>
+          <w:rFonts w:ascii="Times New Roman" w:hAnsi="Times New Roman"/>
+          <w:sz w:val="28"/>
+          <w:szCs w:val="28"/>
+        </w:rPr>
+      </w:pPr>
+      <w:r>
+        <w:rPr>
+          <w:rFonts w:ascii="Times New Roman" w:hAnsi="Times New Roman" w:cs="Times New Roman"/>
+          <w:b/>
+          <w:color w:val="FF0000"/>
+          <w:sz w:val="28"/>
+          <w:szCs w:val="28"/>
+        </w:rPr>
+        <w:t>INFORMAÇÃO PESSOAL – ACESSO RESTRITO</w:t>
+      </w:r>
+    </w:p>
+    <w:p>
+      <w:pPr>
+        <w:pStyle w:val="Cabealho"/>
+        <w:jc w:val="center"/>
+        <w:rPr>
+          <w:rFonts w:ascii="Times New Roman" w:hAnsi="Times New Roman"/>
+        </w:rPr>
+      </w:pPr>
+      <w:r>
+        <w:rPr>
+          <w:rFonts w:ascii="Times New Roman" w:hAnsi="Times New Roman" w:cs="Times New Roman"/>
+          <w:color w:val="FF0000"/>
+          <w:sz w:val="18"/>
+          <w:szCs w:val="18"/>
+        </w:rPr>
+        <w:t>Art. 5º, Inciso X, da Constituição Federal do Brasil, de 1988</w:t>
+      </w:r>
+    </w:p>
+    <w:p>
+      <w:pPr>
+        <w:pStyle w:val="Cabealho"/>
+        <w:jc w:val="center"/>
+        <w:rPr>
+          <w:rFonts w:ascii="Times New Roman" w:hAnsi="Times New Roman"/>
+        </w:rPr>
+      </w:pPr>
+      <w:r>
+        <w:rPr>
+          <w:rFonts w:ascii="Times New Roman" w:hAnsi="Times New Roman" w:cs="Times New Roman"/>
+          <w:color w:val="FF0000"/>
+          <w:sz w:val="18"/>
+          <w:szCs w:val="18"/>
+        </w:rPr>
+        <w:t>Art. 31 da Lei nº 12.527, de 2011</w:t>
+      </w:r>
+    </w:p>
+    <w:p>
+      <w:pPr>
+        <w:pStyle w:val="Cabealho"/>
+        <w:jc w:val="center"/>
+        <w:rPr>
+          <w:rFonts w:ascii="Times New Roman" w:hAnsi="Times New Roman" w:cs="Times New Roman"/>
+          <w:color w:val="FF0000"/>
+          <w:sz w:val="18"/>
+          <w:szCs w:val="18"/>
+        </w:rPr>
+      </w:pPr>
+      <w:proofErr w:type="spellStart"/>
+      <w:r>
+        <w:rPr>
+          <w:rFonts w:ascii="Times New Roman" w:hAnsi="Times New Roman" w:cs="Times New Roman"/>
+          <w:color w:val="FF0000"/>
+          <w:sz w:val="18"/>
+          <w:szCs w:val="18"/>
+        </w:rPr>
+        <w:t>Arts</w:t>
+      </w:r>
+      <w:proofErr w:type="spellEnd"/>
+      <w:r>
+        <w:rPr>
+          <w:rFonts w:ascii="Times New Roman" w:hAnsi="Times New Roman" w:cs="Times New Roman"/>
+          <w:color w:val="FF0000"/>
+          <w:sz w:val="18"/>
+          <w:szCs w:val="18"/>
+        </w:rPr>
+        <w:t>. 55 a 62 do Decreto nº 7.724, de 2012</w:t>
+      </w:r>
+    </w:p>
     <w:p>
       <w:pPr>
         <w:pStyle w:val="Legenda"/>
@@ -194,16 +334,7 @@
           <w:b/>
           <w:bCs/>
         </w:rPr>
-        <w:t xml:space="preserve">{N </w:t>
-      </w:r>
-      <w:proofErr w:type="gramStart"/>
-      <w:r>
-        <w:rPr>
-          <w:rFonts w:cs="Times New Roman"/>
-          <w:b/>
-          <w:bCs/>
-        </w:rPr>
-        <w:t>PATD}</w:t>
+        <w:t>{N PATD}</w:t>
       </w:r>
       <w:r>
         <w:rPr>
@@ -214,7 +345,6 @@
         </w:rPr>
         <w:t>/</w:t>
       </w:r>
-      <w:proofErr w:type="gramEnd"/>
       <w:r>
         <w:rPr>
           <w:rFonts w:cs="Times New Roman"/>
@@ -1731,19 +1861,6 @@
     </w:p>
     <w:p>
       <w:pPr>
-        <w:pStyle w:val="WW-Padro"/>
-        <w:tabs>
-          <w:tab w:val="left" w:pos="2635"/>
-        </w:tabs>
-        <w:contextualSpacing/>
-        <w:jc w:val="center"/>
-        <w:rPr>
-          <w:sz w:val="20"/>
-        </w:rPr>
-      </w:pPr>
-    </w:p>
-    <w:p>
-      <w:pPr>
         <w:pStyle w:val="Cabealho"/>
         <w:tabs>
           <w:tab w:val="left" w:pos="2880"/>
@@ -1769,16 +1886,7 @@
           <w:b/>
           <w:bCs/>
         </w:rPr>
-        <w:t xml:space="preserve">{N </w:t>
-      </w:r>
-      <w:proofErr w:type="gramStart"/>
-      <w:r>
-        <w:rPr>
-          <w:rFonts w:cs="Times New Roman"/>
-          <w:b/>
-          <w:bCs/>
-        </w:rPr>
-        <w:t>PATD}</w:t>
+        <w:t>{N PATD}</w:t>
       </w:r>
       <w:r>
         <w:rPr>
@@ -1789,7 +1897,6 @@
         </w:rPr>
         <w:t>/</w:t>
       </w:r>
-      <w:proofErr w:type="gramEnd"/>
       <w:r>
         <w:rPr>
           <w:rFonts w:cs="Times New Roman"/>
@@ -1828,20 +1935,6 @@
         </w:rPr>
         <w:t>}</w:t>
       </w:r>
-    </w:p>
-    <w:p>
-      <w:pPr>
-        <w:pStyle w:val="WW-Padro"/>
-        <w:tabs>
-          <w:tab w:val="left" w:pos="2635"/>
-        </w:tabs>
-        <w:contextualSpacing/>
-        <w:jc w:val="center"/>
-        <w:rPr>
-          <w:color w:val="FF0000"/>
-          <w:sz w:val="20"/>
-        </w:rPr>
-      </w:pPr>
     </w:p>
     <w:sectPr>
       <w:headerReference w:type="default" r:id="rId7"/>
@@ -1951,95 +2044,6 @@
 
 <file path=word/header1.xml><?xml version="1.0" encoding="utf-8"?>
 <w:hdr xmlns:wpc="http://schemas.microsoft.com/office/word/2010/wordprocessingCanvas" xmlns:cx="http://schemas.microsoft.com/office/drawing/2014/chartex" xmlns:cx1="http://schemas.microsoft.com/office/drawing/2015/9/8/chartex" xmlns:cx2="http://schemas.microsoft.com/office/drawing/2015/10/21/chartex" xmlns:cx3="http://schemas.microsoft.com/office/drawing/2016/5/9/chartex" xmlns:cx4="http://schemas.microsoft.com/office/drawing/2016/5/10/chartex" xmlns:cx5="http://schemas.microsoft.com/office/drawing/2016/5/11/chartex" xmlns:cx6="http://schemas.microsoft.com/office/drawing/2016/5/12/chartex" xmlns:cx7="http://schemas.microsoft.com/office/drawing/2016/5/13/chartex" xmlns:cx8="http://schemas.microsoft.com/office/drawing/2016/5/14/chartex" xmlns:mc="http://schemas.openxmlformats.org/markup-compatibility/2006" xmlns:aink="http://schemas.microsoft.com/office/drawing/2016/ink" xmlns:am3d="http://schemas.microsoft.com/office/drawing/2017/model3d" xmlns:o="urn:schemas-microsoft-com:office:office" xmlns:r="http://schemas.openxmlformats.org/officeDocument/2006/relationships" xmlns:m="http://schemas.openxmlformats.org/officeDocument/2006/math" xmlns:v="urn:schemas-microsoft-com:vml" xmlns:wp14="http://schemas.microsoft.com/office/word/2010/wordprocessingDrawing" xmlns:wp="http://schemas.openxmlformats.org/drawingml/2006/wordprocessingDrawing" xmlns:w10="urn:schemas-microsoft-com:office:word" xmlns:w="http://schemas.openxmlformats.org/wordprocessingml/2006/main" xmlns:w14="http://schemas.microsoft.com/office/word/2010/wordml" xmlns:w15="http://schemas.microsoft.com/office/word/2012/wordml" xmlns:w16cex="http://schemas.microsoft.com/office/word/2018/wordml/cex" xmlns:w16cid="http://schemas.microsoft.com/office/word/2016/wordml/cid" xmlns:w16="http://schemas.microsoft.com/office/word/2018/wordml" xmlns:w16sdtdh="http://schemas.microsoft.com/office/word/2020/wordml/sdtdatahash" xmlns:w16se="http://schemas.microsoft.com/office/word/2015/wordml/symex" xmlns:wpg="http://schemas.microsoft.com/office/word/2010/wordprocessingGroup" xmlns:wpi="http://schemas.microsoft.com/office/word/2010/wordprocessingInk" xmlns:wne="http://schemas.microsoft.com/office/word/2006/wordml" xmlns:wps="http://schemas.microsoft.com/office/word/2010/wordprocessingShape" mc:Ignorable="w14 w15 w16se w16cid w16 w16cex w16sdtdh wp14">
-  <w:p>
-    <w:pPr>
-      <w:pStyle w:val="Cabealho"/>
-      <w:jc w:val="center"/>
-      <w:rPr>
-        <w:rFonts w:ascii="Times New Roman" w:hAnsi="Times New Roman"/>
-        <w:sz w:val="28"/>
-        <w:szCs w:val="28"/>
-      </w:rPr>
-    </w:pPr>
-    <w:r>
-      <w:rPr>
-        <w:rFonts w:ascii="Times New Roman" w:hAnsi="Times New Roman" w:cs="Times New Roman"/>
-        <w:b/>
-        <w:color w:val="FF0000"/>
-        <w:sz w:val="28"/>
-        <w:szCs w:val="28"/>
-      </w:rPr>
-      <w:t>INFORMAÇÃO PESSOAL – ACESSO RESTRITO</w:t>
-    </w:r>
-  </w:p>
-  <w:p>
-    <w:pPr>
-      <w:pStyle w:val="Cabealho"/>
-      <w:jc w:val="center"/>
-      <w:rPr>
-        <w:rFonts w:ascii="Times New Roman" w:hAnsi="Times New Roman"/>
-      </w:rPr>
-    </w:pPr>
-    <w:r>
-      <w:rPr>
-        <w:rFonts w:ascii="Times New Roman" w:hAnsi="Times New Roman" w:cs="Times New Roman"/>
-        <w:color w:val="FF0000"/>
-        <w:sz w:val="18"/>
-        <w:szCs w:val="18"/>
-      </w:rPr>
-      <w:t>Art. 5º, Inciso X, da Constituição Federal do Brasil, de 1988</w:t>
-    </w:r>
-  </w:p>
-  <w:p>
-    <w:pPr>
-      <w:pStyle w:val="Cabealho"/>
-      <w:jc w:val="center"/>
-      <w:rPr>
-        <w:rFonts w:ascii="Times New Roman" w:hAnsi="Times New Roman"/>
-      </w:rPr>
-    </w:pPr>
-    <w:r>
-      <w:rPr>
-        <w:rFonts w:ascii="Times New Roman" w:hAnsi="Times New Roman" w:cs="Times New Roman"/>
-        <w:color w:val="FF0000"/>
-        <w:sz w:val="18"/>
-        <w:szCs w:val="18"/>
-      </w:rPr>
-      <w:t>Art. 31 da Lei nº 12.527, de 2011</w:t>
-    </w:r>
-  </w:p>
-  <w:p>
-    <w:pPr>
-      <w:pStyle w:val="Cabealho"/>
-      <w:jc w:val="center"/>
-      <w:rPr>
-        <w:rFonts w:ascii="Times New Roman" w:hAnsi="Times New Roman" w:cs="Times New Roman"/>
-        <w:color w:val="FF0000"/>
-        <w:sz w:val="18"/>
-        <w:szCs w:val="18"/>
-      </w:rPr>
-    </w:pPr>
-    <w:proofErr w:type="spellStart"/>
-    <w:r>
-      <w:rPr>
-        <w:rFonts w:ascii="Times New Roman" w:hAnsi="Times New Roman" w:cs="Times New Roman"/>
-        <w:color w:val="FF0000"/>
-        <w:sz w:val="18"/>
-        <w:szCs w:val="18"/>
-      </w:rPr>
-      <w:t>Arts</w:t>
-    </w:r>
-    <w:proofErr w:type="spellEnd"/>
-    <w:r>
-      <w:rPr>
-        <w:rFonts w:ascii="Times New Roman" w:hAnsi="Times New Roman" w:cs="Times New Roman"/>
-        <w:color w:val="FF0000"/>
-        <w:sz w:val="18"/>
-        <w:szCs w:val="18"/>
-      </w:rPr>
-      <w:t>. 55 a 62 do Decreto nº 7.724, de 2012</w:t>
-    </w:r>
-  </w:p>
   <w:p>
     <w:pPr>
       <w:pStyle w:val="Cabealho"/>

</xml_diff>